<commit_message>
set chartRangeMin=0 for sparkline
</commit_message>
<xml_diff>
--- a/inst/screenshots/pavian-walkthrough.docx
+++ b/inst/screenshots/pavian-walkthrough.docx
@@ -1392,7 +1392,7 @@
     </w:lvl>
   </w:abstractNum>
   <w:abstractNum w:abstractNumId="990">
-    <w:nsid w:val="46ddca87"/>
+    <w:nsid w:val="564c1c6b"/>
     <w:multiLevelType w:val="multilevel"/>
     <w:lvl w:ilvl="0">
       <w:numFmt w:val="bullet"/>
@@ -1473,7 +1473,7 @@
     </w:lvl>
   </w:abstractNum>
   <w:abstractNum w:abstractNumId="99421">
-    <w:nsid w:val="7e298877"/>
+    <w:nsid w:val="12c04307"/>
     <w:multiLevelType w:val="multilevel"/>
     <w:lvl w:ilvl="0">
       <w:start w:val="1"/>
@@ -1561,7 +1561,7 @@
     </w:lvl>
   </w:abstractNum>
   <w:abstractNum w:abstractNumId="991">
-    <w:nsid w:val="94dc9ee4"/>
+    <w:nsid w:val="88dae33f"/>
     <w:multiLevelType w:val="multilevel"/>
     <w:lvl w:ilvl="0">
       <w:numFmt w:val="bullet"/>

</xml_diff>